<commit_message>
Sort tables to enhance comparability
</commit_message>
<xml_diff>
--- a/results/t1_insured.docx
+++ b/results/t1_insured.docx
@@ -157,6 +157,268 @@
               <w:rPr>
                 <w:b/>
               </w:rPr>
+              <w:t>SEX</w:t>
+            </w:r>
+          </w:p>
+        </w:tc>
+        <w:tc>
+          <w:tcPr>
+            <w:tcW w:type="dxa" w:w="4320"/>
+          </w:tcPr>
+          <w:p/>
+        </w:tc>
+      </w:tr>
+      <w:tr>
+        <w:tc>
+          <w:tcPr>
+            <w:tcW w:type="dxa" w:w="4320"/>
+          </w:tcPr>
+          <w:p>
+            <w:r>
+              <w:t>Female</w:t>
+            </w:r>
+          </w:p>
+        </w:tc>
+        <w:tc>
+          <w:tcPr>
+            <w:tcW w:type="dxa" w:w="4320"/>
+          </w:tcPr>
+          <w:p>
+            <w:r>
+              <w:t>79,925 (48.09)</w:t>
+            </w:r>
+          </w:p>
+        </w:tc>
+      </w:tr>
+      <w:tr>
+        <w:tc>
+          <w:tcPr>
+            <w:tcW w:type="dxa" w:w="4320"/>
+          </w:tcPr>
+          <w:p>
+            <w:r>
+              <w:t>Male</w:t>
+            </w:r>
+          </w:p>
+        </w:tc>
+        <w:tc>
+          <w:tcPr>
+            <w:tcW w:type="dxa" w:w="4320"/>
+          </w:tcPr>
+          <w:p>
+            <w:r>
+              <w:t>85,587 (51.50)</w:t>
+            </w:r>
+          </w:p>
+        </w:tc>
+      </w:tr>
+      <w:tr>
+        <w:tc>
+          <w:tcPr>
+            <w:tcW w:type="dxa" w:w="4320"/>
+          </w:tcPr>
+          <w:p>
+            <w:r>
+              <w:t>Unknown</w:t>
+            </w:r>
+          </w:p>
+        </w:tc>
+        <w:tc>
+          <w:tcPr>
+            <w:tcW w:type="dxa" w:w="4320"/>
+          </w:tcPr>
+          <w:p>
+            <w:r>
+              <w:t>671 (0.40)</w:t>
+            </w:r>
+          </w:p>
+        </w:tc>
+      </w:tr>
+      <w:tr>
+        <w:tc>
+          <w:tcPr>
+            <w:tcW w:type="dxa" w:w="4320"/>
+          </w:tcPr>
+          <w:p>
+            <w:r>
+              <w:rPr>
+                <w:b/>
+              </w:rPr>
+              <w:t>RACE</w:t>
+            </w:r>
+          </w:p>
+        </w:tc>
+        <w:tc>
+          <w:tcPr>
+            <w:tcW w:type="dxa" w:w="4320"/>
+          </w:tcPr>
+          <w:p/>
+        </w:tc>
+      </w:tr>
+      <w:tr>
+        <w:tc>
+          <w:tcPr>
+            <w:tcW w:type="dxa" w:w="4320"/>
+          </w:tcPr>
+          <w:p>
+            <w:r>
+              <w:t>Asian or Pacific Islander</w:t>
+            </w:r>
+          </w:p>
+        </w:tc>
+        <w:tc>
+          <w:tcPr>
+            <w:tcW w:type="dxa" w:w="4320"/>
+          </w:tcPr>
+          <w:p>
+            <w:r>
+              <w:t>6,254 (3.76)</w:t>
+            </w:r>
+          </w:p>
+        </w:tc>
+      </w:tr>
+      <w:tr>
+        <w:tc>
+          <w:tcPr>
+            <w:tcW w:type="dxa" w:w="4320"/>
+          </w:tcPr>
+          <w:p>
+            <w:r>
+              <w:t>Black</w:t>
+            </w:r>
+          </w:p>
+        </w:tc>
+        <w:tc>
+          <w:tcPr>
+            <w:tcW w:type="dxa" w:w="4320"/>
+          </w:tcPr>
+          <w:p>
+            <w:r>
+              <w:t>10,269 (6.18)</w:t>
+            </w:r>
+          </w:p>
+        </w:tc>
+      </w:tr>
+      <w:tr>
+        <w:tc>
+          <w:tcPr>
+            <w:tcW w:type="dxa" w:w="4320"/>
+          </w:tcPr>
+          <w:p>
+            <w:r>
+              <w:t>Hispanic</w:t>
+            </w:r>
+          </w:p>
+        </w:tc>
+        <w:tc>
+          <w:tcPr>
+            <w:tcW w:type="dxa" w:w="4320"/>
+          </w:tcPr>
+          <w:p>
+            <w:r>
+              <w:t>20,592 (12.39)</w:t>
+            </w:r>
+          </w:p>
+        </w:tc>
+      </w:tr>
+      <w:tr>
+        <w:tc>
+          <w:tcPr>
+            <w:tcW w:type="dxa" w:w="4320"/>
+          </w:tcPr>
+          <w:p>
+            <w:r>
+              <w:t>Native American</w:t>
+            </w:r>
+          </w:p>
+        </w:tc>
+        <w:tc>
+          <w:tcPr>
+            <w:tcW w:type="dxa" w:w="4320"/>
+          </w:tcPr>
+          <w:p>
+            <w:r>
+              <w:t>714 (0.43)</w:t>
+            </w:r>
+          </w:p>
+        </w:tc>
+      </w:tr>
+      <w:tr>
+        <w:tc>
+          <w:tcPr>
+            <w:tcW w:type="dxa" w:w="4320"/>
+          </w:tcPr>
+          <w:p>
+            <w:r>
+              <w:t>Other</w:t>
+            </w:r>
+          </w:p>
+        </w:tc>
+        <w:tc>
+          <w:tcPr>
+            <w:tcW w:type="dxa" w:w="4320"/>
+          </w:tcPr>
+          <w:p>
+            <w:r>
+              <w:t>5,808 (3.49)</w:t>
+            </w:r>
+          </w:p>
+        </w:tc>
+      </w:tr>
+      <w:tr>
+        <w:tc>
+          <w:tcPr>
+            <w:tcW w:type="dxa" w:w="4320"/>
+          </w:tcPr>
+          <w:p>
+            <w:r>
+              <w:t>Unknown</w:t>
+            </w:r>
+          </w:p>
+        </w:tc>
+        <w:tc>
+          <w:tcPr>
+            <w:tcW w:type="dxa" w:w="4320"/>
+          </w:tcPr>
+          <w:p>
+            <w:r>
+              <w:t>10,785 (6.49)</w:t>
+            </w:r>
+          </w:p>
+        </w:tc>
+      </w:tr>
+      <w:tr>
+        <w:tc>
+          <w:tcPr>
+            <w:tcW w:type="dxa" w:w="4320"/>
+          </w:tcPr>
+          <w:p>
+            <w:r>
+              <w:t>White</w:t>
+            </w:r>
+          </w:p>
+        </w:tc>
+        <w:tc>
+          <w:tcPr>
+            <w:tcW w:type="dxa" w:w="4320"/>
+          </w:tcPr>
+          <w:p>
+            <w:r>
+              <w:t>111,761 (67.25)</w:t>
+            </w:r>
+          </w:p>
+        </w:tc>
+      </w:tr>
+      <w:tr>
+        <w:tc>
+          <w:tcPr>
+            <w:tcW w:type="dxa" w:w="4320"/>
+          </w:tcPr>
+          <w:p>
+            <w:r>
+              <w:rPr>
+                <w:b/>
+              </w:rPr>
               <w:t>PAY1</w:t>
             </w:r>
           </w:p>
@@ -200,268 +462,6 @@
               <w:rPr>
                 <w:b/>
               </w:rPr>
-              <w:t>RACE</w:t>
-            </w:r>
-          </w:p>
-        </w:tc>
-        <w:tc>
-          <w:tcPr>
-            <w:tcW w:type="dxa" w:w="4320"/>
-          </w:tcPr>
-          <w:p/>
-        </w:tc>
-      </w:tr>
-      <w:tr>
-        <w:tc>
-          <w:tcPr>
-            <w:tcW w:type="dxa" w:w="4320"/>
-          </w:tcPr>
-          <w:p>
-            <w:r>
-              <w:t>White</w:t>
-            </w:r>
-          </w:p>
-        </w:tc>
-        <w:tc>
-          <w:tcPr>
-            <w:tcW w:type="dxa" w:w="4320"/>
-          </w:tcPr>
-          <w:p>
-            <w:r>
-              <w:t>111,761 (67.25)</w:t>
-            </w:r>
-          </w:p>
-        </w:tc>
-      </w:tr>
-      <w:tr>
-        <w:tc>
-          <w:tcPr>
-            <w:tcW w:type="dxa" w:w="4320"/>
-          </w:tcPr>
-          <w:p>
-            <w:r>
-              <w:t>Hispanic</w:t>
-            </w:r>
-          </w:p>
-        </w:tc>
-        <w:tc>
-          <w:tcPr>
-            <w:tcW w:type="dxa" w:w="4320"/>
-          </w:tcPr>
-          <w:p>
-            <w:r>
-              <w:t>20,592 (12.39)</w:t>
-            </w:r>
-          </w:p>
-        </w:tc>
-      </w:tr>
-      <w:tr>
-        <w:tc>
-          <w:tcPr>
-            <w:tcW w:type="dxa" w:w="4320"/>
-          </w:tcPr>
-          <w:p>
-            <w:r>
-              <w:t>Unknown</w:t>
-            </w:r>
-          </w:p>
-        </w:tc>
-        <w:tc>
-          <w:tcPr>
-            <w:tcW w:type="dxa" w:w="4320"/>
-          </w:tcPr>
-          <w:p>
-            <w:r>
-              <w:t>10,785 (6.49)</w:t>
-            </w:r>
-          </w:p>
-        </w:tc>
-      </w:tr>
-      <w:tr>
-        <w:tc>
-          <w:tcPr>
-            <w:tcW w:type="dxa" w:w="4320"/>
-          </w:tcPr>
-          <w:p>
-            <w:r>
-              <w:t>Black</w:t>
-            </w:r>
-          </w:p>
-        </w:tc>
-        <w:tc>
-          <w:tcPr>
-            <w:tcW w:type="dxa" w:w="4320"/>
-          </w:tcPr>
-          <w:p>
-            <w:r>
-              <w:t>10,269 (6.18)</w:t>
-            </w:r>
-          </w:p>
-        </w:tc>
-      </w:tr>
-      <w:tr>
-        <w:tc>
-          <w:tcPr>
-            <w:tcW w:type="dxa" w:w="4320"/>
-          </w:tcPr>
-          <w:p>
-            <w:r>
-              <w:t>Asian or Pacific Islander</w:t>
-            </w:r>
-          </w:p>
-        </w:tc>
-        <w:tc>
-          <w:tcPr>
-            <w:tcW w:type="dxa" w:w="4320"/>
-          </w:tcPr>
-          <w:p>
-            <w:r>
-              <w:t>6,254 (3.76)</w:t>
-            </w:r>
-          </w:p>
-        </w:tc>
-      </w:tr>
-      <w:tr>
-        <w:tc>
-          <w:tcPr>
-            <w:tcW w:type="dxa" w:w="4320"/>
-          </w:tcPr>
-          <w:p>
-            <w:r>
-              <w:t>Other</w:t>
-            </w:r>
-          </w:p>
-        </w:tc>
-        <w:tc>
-          <w:tcPr>
-            <w:tcW w:type="dxa" w:w="4320"/>
-          </w:tcPr>
-          <w:p>
-            <w:r>
-              <w:t>5,808 (3.49)</w:t>
-            </w:r>
-          </w:p>
-        </w:tc>
-      </w:tr>
-      <w:tr>
-        <w:tc>
-          <w:tcPr>
-            <w:tcW w:type="dxa" w:w="4320"/>
-          </w:tcPr>
-          <w:p>
-            <w:r>
-              <w:t>Native American</w:t>
-            </w:r>
-          </w:p>
-        </w:tc>
-        <w:tc>
-          <w:tcPr>
-            <w:tcW w:type="dxa" w:w="4320"/>
-          </w:tcPr>
-          <w:p>
-            <w:r>
-              <w:t>714 (0.43)</w:t>
-            </w:r>
-          </w:p>
-        </w:tc>
-      </w:tr>
-      <w:tr>
-        <w:tc>
-          <w:tcPr>
-            <w:tcW w:type="dxa" w:w="4320"/>
-          </w:tcPr>
-          <w:p>
-            <w:r>
-              <w:rPr>
-                <w:b/>
-              </w:rPr>
-              <w:t>SEX</w:t>
-            </w:r>
-          </w:p>
-        </w:tc>
-        <w:tc>
-          <w:tcPr>
-            <w:tcW w:type="dxa" w:w="4320"/>
-          </w:tcPr>
-          <w:p/>
-        </w:tc>
-      </w:tr>
-      <w:tr>
-        <w:tc>
-          <w:tcPr>
-            <w:tcW w:type="dxa" w:w="4320"/>
-          </w:tcPr>
-          <w:p>
-            <w:r>
-              <w:t>Male</w:t>
-            </w:r>
-          </w:p>
-        </w:tc>
-        <w:tc>
-          <w:tcPr>
-            <w:tcW w:type="dxa" w:w="4320"/>
-          </w:tcPr>
-          <w:p>
-            <w:r>
-              <w:t>85,587 (51.50)</w:t>
-            </w:r>
-          </w:p>
-        </w:tc>
-      </w:tr>
-      <w:tr>
-        <w:tc>
-          <w:tcPr>
-            <w:tcW w:type="dxa" w:w="4320"/>
-          </w:tcPr>
-          <w:p>
-            <w:r>
-              <w:t>Female</w:t>
-            </w:r>
-          </w:p>
-        </w:tc>
-        <w:tc>
-          <w:tcPr>
-            <w:tcW w:type="dxa" w:w="4320"/>
-          </w:tcPr>
-          <w:p>
-            <w:r>
-              <w:t>79,925 (48.09)</w:t>
-            </w:r>
-          </w:p>
-        </w:tc>
-      </w:tr>
-      <w:tr>
-        <w:tc>
-          <w:tcPr>
-            <w:tcW w:type="dxa" w:w="4320"/>
-          </w:tcPr>
-          <w:p>
-            <w:r>
-              <w:t>Unknown</w:t>
-            </w:r>
-          </w:p>
-        </w:tc>
-        <w:tc>
-          <w:tcPr>
-            <w:tcW w:type="dxa" w:w="4320"/>
-          </w:tcPr>
-          <w:p>
-            <w:r>
-              <w:t>671 (0.40)</w:t>
-            </w:r>
-          </w:p>
-        </w:tc>
-      </w:tr>
-      <w:tr>
-        <w:tc>
-          <w:tcPr>
-            <w:tcW w:type="dxa" w:w="4320"/>
-          </w:tcPr>
-          <w:p>
-            <w:r>
-              <w:rPr>
-                <w:b/>
-              </w:rPr>
               <w:t>HOSP_LOCTEACH</w:t>
             </w:r>
           </w:p>
@@ -480,7 +480,7 @@
           </w:tcPr>
           <w:p>
             <w:r>
-              <w:t>Urban teaching</w:t>
+              <w:t>Rural</w:t>
             </w:r>
           </w:p>
         </w:tc>
@@ -490,7 +490,7 @@
           </w:tcPr>
           <w:p>
             <w:r>
-              <w:t>85,418 (51.40)</w:t>
+              <w:t>15,993 (9.62)</w:t>
             </w:r>
           </w:p>
         </w:tc>
@@ -524,7 +524,7 @@
           </w:tcPr>
           <w:p>
             <w:r>
-              <w:t>Rural</w:t>
+              <w:t>Urban teaching</w:t>
             </w:r>
           </w:p>
         </w:tc>
@@ -534,7 +534,7 @@
           </w:tcPr>
           <w:p>
             <w:r>
-              <w:t>15,993 (9.62)</w:t>
+              <w:t>85,418 (51.40)</w:t>
             </w:r>
           </w:p>
         </w:tc>
@@ -558,6 +558,50 @@
             <w:tcW w:type="dxa" w:w="4320"/>
           </w:tcPr>
           <w:p/>
+        </w:tc>
+      </w:tr>
+      <w:tr>
+        <w:tc>
+          <w:tcPr>
+            <w:tcW w:type="dxa" w:w="4320"/>
+          </w:tcPr>
+          <w:p>
+            <w:r>
+              <w:t>Midwest</w:t>
+            </w:r>
+          </w:p>
+        </w:tc>
+        <w:tc>
+          <w:tcPr>
+            <w:tcW w:type="dxa" w:w="4320"/>
+          </w:tcPr>
+          <w:p>
+            <w:r>
+              <w:t>32,212 (19.38)</w:t>
+            </w:r>
+          </w:p>
+        </w:tc>
+      </w:tr>
+      <w:tr>
+        <w:tc>
+          <w:tcPr>
+            <w:tcW w:type="dxa" w:w="4320"/>
+          </w:tcPr>
+          <w:p>
+            <w:r>
+              <w:t>Northeast</w:t>
+            </w:r>
+          </w:p>
+        </w:tc>
+        <w:tc>
+          <w:tcPr>
+            <w:tcW w:type="dxa" w:w="4320"/>
+          </w:tcPr>
+          <w:p>
+            <w:r>
+              <w:t>36,347 (21.87)</w:t>
+            </w:r>
+          </w:p>
         </w:tc>
       </w:tr>
       <w:tr>
@@ -611,7 +655,28 @@
           </w:tcPr>
           <w:p>
             <w:r>
-              <w:t>Northeast</w:t>
+              <w:rPr>
+                <w:b/>
+              </w:rPr>
+              <w:t>INCOME_QRTL</w:t>
+            </w:r>
+          </w:p>
+        </w:tc>
+        <w:tc>
+          <w:tcPr>
+            <w:tcW w:type="dxa" w:w="4320"/>
+          </w:tcPr>
+          <w:p/>
+        </w:tc>
+      </w:tr>
+      <w:tr>
+        <w:tc>
+          <w:tcPr>
+            <w:tcW w:type="dxa" w:w="4320"/>
+          </w:tcPr>
+          <w:p>
+            <w:r>
+              <w:t>1</w:t>
             </w:r>
           </w:p>
         </w:tc>
@@ -621,7 +686,7 @@
           </w:tcPr>
           <w:p>
             <w:r>
-              <w:t>36,347 (21.87)</w:t>
+              <w:t>31,180 (18.76)</w:t>
             </w:r>
           </w:p>
         </w:tc>
@@ -633,7 +698,7 @@
           </w:tcPr>
           <w:p>
             <w:r>
-              <w:t>Midwest</w:t>
+              <w:t>2</w:t>
             </w:r>
           </w:p>
         </w:tc>
@@ -643,7 +708,51 @@
           </w:tcPr>
           <w:p>
             <w:r>
-              <w:t>32,212 (19.38)</w:t>
+              <w:t>37,043 (22.29)</w:t>
+            </w:r>
+          </w:p>
+        </w:tc>
+      </w:tr>
+      <w:tr>
+        <w:tc>
+          <w:tcPr>
+            <w:tcW w:type="dxa" w:w="4320"/>
+          </w:tcPr>
+          <w:p>
+            <w:r>
+              <w:t>3</w:t>
+            </w:r>
+          </w:p>
+        </w:tc>
+        <w:tc>
+          <w:tcPr>
+            <w:tcW w:type="dxa" w:w="4320"/>
+          </w:tcPr>
+          <w:p>
+            <w:r>
+              <w:t>45,660 (27.48)</w:t>
+            </w:r>
+          </w:p>
+        </w:tc>
+      </w:tr>
+      <w:tr>
+        <w:tc>
+          <w:tcPr>
+            <w:tcW w:type="dxa" w:w="4320"/>
+          </w:tcPr>
+          <w:p>
+            <w:r>
+              <w:t>4</w:t>
+            </w:r>
+          </w:p>
+        </w:tc>
+        <w:tc>
+          <w:tcPr>
+            <w:tcW w:type="dxa" w:w="4320"/>
+          </w:tcPr>
+          <w:p>
+            <w:r>
+              <w:t>52,300 (31.47)</w:t>
             </w:r>
           </w:p>
         </w:tc>

</xml_diff>

<commit_message>
Add comorbidities to t1
</commit_message>
<xml_diff>
--- a/results/t1_insured.docx
+++ b/results/t1_insured.docx
@@ -55,7 +55,7 @@
           </w:tcPr>
           <w:p>
             <w:r>
-              <w:t>42.12 +/- 0.04</w:t>
+              <w:t>35.35 +/- 0.04</w:t>
             </w:r>
           </w:p>
         </w:tc>
@@ -77,7 +77,7 @@
           </w:tcPr>
           <w:p>
             <w:r>
-              <w:t>5,620 (3.38)</w:t>
+              <w:t>5,620 (2.63)</w:t>
             </w:r>
           </w:p>
         </w:tc>
@@ -120,7 +120,7 @@
           </w:tcPr>
           <w:p>
             <w:r>
-              <w:t>9,013 (5.42)</w:t>
+              <w:t>10,215 (4.79)</w:t>
             </w:r>
           </w:p>
         </w:tc>
@@ -142,7 +142,7 @@
           </w:tcPr>
           <w:p>
             <w:r>
-              <w:t>3,343 (2.01)</w:t>
+              <w:t>3,517 (1.65)</w:t>
             </w:r>
           </w:p>
         </w:tc>
@@ -185,7 +185,7 @@
           </w:tcPr>
           <w:p>
             <w:r>
-              <w:t>79,925 (48.09)</w:t>
+              <w:t>98,718 (46.28)</w:t>
             </w:r>
           </w:p>
         </w:tc>
@@ -207,7 +207,7 @@
           </w:tcPr>
           <w:p>
             <w:r>
-              <w:t>85,587 (51.50)</w:t>
+              <w:t>113,321 (53.12)</w:t>
             </w:r>
           </w:p>
         </w:tc>
@@ -229,7 +229,7 @@
           </w:tcPr>
           <w:p>
             <w:r>
-              <w:t>671 (0.40)</w:t>
+              <w:t>1,284 (0.60)</w:t>
             </w:r>
           </w:p>
         </w:tc>
@@ -272,7 +272,7 @@
           </w:tcPr>
           <w:p>
             <w:r>
-              <w:t>6,254 (3.76)</w:t>
+              <w:t>7,654 (3.59)</w:t>
             </w:r>
           </w:p>
         </w:tc>
@@ -294,7 +294,7 @@
           </w:tcPr>
           <w:p>
             <w:r>
-              <w:t>10,269 (6.18)</w:t>
+              <w:t>12,165 (5.70)</w:t>
             </w:r>
           </w:p>
         </w:tc>
@@ -316,7 +316,7 @@
           </w:tcPr>
           <w:p>
             <w:r>
-              <w:t>20,592 (12.39)</w:t>
+              <w:t>29,444 (13.80)</w:t>
             </w:r>
           </w:p>
         </w:tc>
@@ -338,7 +338,7 @@
           </w:tcPr>
           <w:p>
             <w:r>
-              <w:t>714 (0.43)</w:t>
+              <w:t>944 (0.44)</w:t>
             </w:r>
           </w:p>
         </w:tc>
@@ -360,7 +360,7 @@
           </w:tcPr>
           <w:p>
             <w:r>
-              <w:t>5,808 (3.49)</w:t>
+              <w:t>7,800 (3.66)</w:t>
             </w:r>
           </w:p>
         </w:tc>
@@ -382,7 +382,7 @@
           </w:tcPr>
           <w:p>
             <w:r>
-              <w:t>10,785 (6.49)</w:t>
+              <w:t>15,621 (7.32)</w:t>
             </w:r>
           </w:p>
         </w:tc>
@@ -404,7 +404,7 @@
           </w:tcPr>
           <w:p>
             <w:r>
-              <w:t>111,761 (67.25)</w:t>
+              <w:t>139,695 (65.49)</w:t>
             </w:r>
           </w:p>
         </w:tc>
@@ -447,7 +447,7 @@
           </w:tcPr>
           <w:p>
             <w:r>
-              <w:t>166,183 (100.00)</w:t>
+              <w:t>213,323 (100.00)</w:t>
             </w:r>
           </w:p>
         </w:tc>
@@ -490,7 +490,7 @@
           </w:tcPr>
           <w:p>
             <w:r>
-              <w:t>15,993 (9.62)</w:t>
+              <w:t>19,765 (9.27)</w:t>
             </w:r>
           </w:p>
         </w:tc>
@@ -512,7 +512,7 @@
           </w:tcPr>
           <w:p>
             <w:r>
-              <w:t>64,772 (38.98)</w:t>
+              <w:t>77,090 (36.14)</w:t>
             </w:r>
           </w:p>
         </w:tc>
@@ -534,7 +534,7 @@
           </w:tcPr>
           <w:p>
             <w:r>
-              <w:t>85,418 (51.40)</w:t>
+              <w:t>116,468 (54.60)</w:t>
             </w:r>
           </w:p>
         </w:tc>
@@ -577,7 +577,7 @@
           </w:tcPr>
           <w:p>
             <w:r>
-              <w:t>32,212 (19.38)</w:t>
+              <w:t>41,076 (19.26)</w:t>
             </w:r>
           </w:p>
         </w:tc>
@@ -599,7 +599,7 @@
           </w:tcPr>
           <w:p>
             <w:r>
-              <w:t>36,347 (21.87)</w:t>
+              <w:t>45,665 (21.41)</w:t>
             </w:r>
           </w:p>
         </w:tc>
@@ -621,7 +621,7 @@
           </w:tcPr>
           <w:p>
             <w:r>
-              <w:t>55,757 (33.55)</w:t>
+              <w:t>70,242 (32.93)</w:t>
             </w:r>
           </w:p>
         </w:tc>
@@ -643,7 +643,7 @@
           </w:tcPr>
           <w:p>
             <w:r>
-              <w:t>41,867 (25.19)</w:t>
+              <w:t>56,340 (26.41)</w:t>
             </w:r>
           </w:p>
         </w:tc>
@@ -686,7 +686,7 @@
           </w:tcPr>
           <w:p>
             <w:r>
-              <w:t>31,180 (18.76)</w:t>
+              <w:t>39,034 (18.30)</w:t>
             </w:r>
           </w:p>
         </w:tc>
@@ -708,7 +708,7 @@
           </w:tcPr>
           <w:p>
             <w:r>
-              <w:t>37,043 (22.29)</w:t>
+              <w:t>47,023 (22.04)</w:t>
             </w:r>
           </w:p>
         </w:tc>
@@ -730,7 +730,7 @@
           </w:tcPr>
           <w:p>
             <w:r>
-              <w:t>45,660 (27.48)</w:t>
+              <w:t>58,523 (27.43)</w:t>
             </w:r>
           </w:p>
         </w:tc>
@@ -752,7 +752,7 @@
           </w:tcPr>
           <w:p>
             <w:r>
-              <w:t>52,300 (31.47)</w:t>
+              <w:t>68,743 (32.22)</w:t>
             </w:r>
           </w:p>
         </w:tc>
@@ -774,7 +774,7 @@
           </w:tcPr>
           <w:p>
             <w:r>
-              <w:t>641 (0.39)</w:t>
+              <w:t>811 (0.38)</w:t>
             </w:r>
           </w:p>
         </w:tc>
@@ -796,7 +796,7 @@
           </w:tcPr>
           <w:p>
             <w:r>
-              <w:t>23,287 (14.01)</w:t>
+              <w:t>32,153 (15.07)</w:t>
             </w:r>
           </w:p>
         </w:tc>
@@ -818,7 +818,7 @@
           </w:tcPr>
           <w:p>
             <w:r>
-              <w:t>105 (0.06)</w:t>
+              <w:t>108 (0.05)</w:t>
             </w:r>
           </w:p>
         </w:tc>
@@ -840,7 +840,337 @@
           </w:tcPr>
           <w:p>
             <w:r>
-              <w:t>40,025 (24.08)</w:t>
+              <w:t>48,239 (22.61)</w:t>
+            </w:r>
+          </w:p>
+        </w:tc>
+      </w:tr>
+      <w:tr>
+        <w:tc>
+          <w:tcPr>
+            <w:tcW w:type="dxa" w:w="4320"/>
+          </w:tcPr>
+          <w:p>
+            <w:r>
+              <w:t>AIDS</w:t>
+            </w:r>
+          </w:p>
+        </w:tc>
+        <w:tc>
+          <w:tcPr>
+            <w:tcW w:type="dxa" w:w="4320"/>
+          </w:tcPr>
+          <w:p>
+            <w:r>
+              <w:t>131.0 (0.06)</w:t>
+            </w:r>
+          </w:p>
+        </w:tc>
+      </w:tr>
+      <w:tr>
+        <w:tc>
+          <w:tcPr>
+            <w:tcW w:type="dxa" w:w="4320"/>
+          </w:tcPr>
+          <w:p>
+            <w:r>
+              <w:t>ALCOHOL</w:t>
+            </w:r>
+          </w:p>
+        </w:tc>
+        <w:tc>
+          <w:tcPr>
+            <w:tcW w:type="dxa" w:w="4320"/>
+          </w:tcPr>
+          <w:p>
+            <w:r>
+              <w:t>1,328.0 (0.62)</w:t>
+            </w:r>
+          </w:p>
+        </w:tc>
+      </w:tr>
+      <w:tr>
+        <w:tc>
+          <w:tcPr>
+            <w:tcW w:type="dxa" w:w="4320"/>
+          </w:tcPr>
+          <w:p>
+            <w:r>
+              <w:t>ARTHRITIS</w:t>
+            </w:r>
+          </w:p>
+        </w:tc>
+        <w:tc>
+          <w:tcPr>
+            <w:tcW w:type="dxa" w:w="4320"/>
+          </w:tcPr>
+          <w:p>
+            <w:r>
+              <w:t>1,264.0 (0.59)</w:t>
+            </w:r>
+          </w:p>
+        </w:tc>
+      </w:tr>
+      <w:tr>
+        <w:tc>
+          <w:tcPr>
+            <w:tcW w:type="dxa" w:w="4320"/>
+          </w:tcPr>
+          <w:p>
+            <w:r>
+              <w:t>CANCER, LYMPHOMA</w:t>
+            </w:r>
+          </w:p>
+        </w:tc>
+        <w:tc>
+          <w:tcPr>
+            <w:tcW w:type="dxa" w:w="4320"/>
+          </w:tcPr>
+          <w:p>
+            <w:r>
+              <w:t>254.0 (0.12)</w:t>
+            </w:r>
+          </w:p>
+        </w:tc>
+      </w:tr>
+      <w:tr>
+        <w:tc>
+          <w:tcPr>
+            <w:tcW w:type="dxa" w:w="4320"/>
+          </w:tcPr>
+          <w:p>
+            <w:r>
+              <w:t>CANCER, METASTATIC</w:t>
+            </w:r>
+          </w:p>
+        </w:tc>
+        <w:tc>
+          <w:tcPr>
+            <w:tcW w:type="dxa" w:w="4320"/>
+          </w:tcPr>
+          <w:p>
+            <w:r>
+              <w:t>446.0 (0.21)</w:t>
+            </w:r>
+          </w:p>
+        </w:tc>
+      </w:tr>
+      <w:tr>
+        <w:tc>
+          <w:tcPr>
+            <w:tcW w:type="dxa" w:w="4320"/>
+          </w:tcPr>
+          <w:p>
+            <w:r>
+              <w:t>CANCER, SOLID</w:t>
+            </w:r>
+          </w:p>
+        </w:tc>
+        <w:tc>
+          <w:tcPr>
+            <w:tcW w:type="dxa" w:w="4320"/>
+          </w:tcPr>
+          <w:p>
+            <w:r>
+              <w:t>642.0 (0.30)</w:t>
+            </w:r>
+          </w:p>
+        </w:tc>
+      </w:tr>
+      <w:tr>
+        <w:tc>
+          <w:tcPr>
+            <w:tcW w:type="dxa" w:w="4320"/>
+          </w:tcPr>
+          <w:p>
+            <w:r>
+              <w:t>DEPRESSION</w:t>
+            </w:r>
+          </w:p>
+        </w:tc>
+        <w:tc>
+          <w:tcPr>
+            <w:tcW w:type="dxa" w:w="4320"/>
+          </w:tcPr>
+          <w:p>
+            <w:r>
+              <w:t>6,983.0 (3.27)</w:t>
+            </w:r>
+          </w:p>
+        </w:tc>
+      </w:tr>
+      <w:tr>
+        <w:tc>
+          <w:tcPr>
+            <w:tcW w:type="dxa" w:w="4320"/>
+          </w:tcPr>
+          <w:p>
+            <w:r>
+              <w:t>DIABETES, UNCOMPLICATED</w:t>
+            </w:r>
+          </w:p>
+        </w:tc>
+        <w:tc>
+          <w:tcPr>
+            <w:tcW w:type="dxa" w:w="4320"/>
+          </w:tcPr>
+          <w:p>
+            <w:r>
+              <w:t>8,160.0 (3.83)</w:t>
+            </w:r>
+          </w:p>
+        </w:tc>
+      </w:tr>
+      <w:tr>
+        <w:tc>
+          <w:tcPr>
+            <w:tcW w:type="dxa" w:w="4320"/>
+          </w:tcPr>
+          <w:p>
+            <w:r>
+              <w:t>DIABETES, COMPLICATED</w:t>
+            </w:r>
+          </w:p>
+        </w:tc>
+        <w:tc>
+          <w:tcPr>
+            <w:tcW w:type="dxa" w:w="4320"/>
+          </w:tcPr>
+          <w:p>
+            <w:r>
+              <w:t>1,167.0 (0.55)</w:t>
+            </w:r>
+          </w:p>
+        </w:tc>
+      </w:tr>
+      <w:tr>
+        <w:tc>
+          <w:tcPr>
+            <w:tcW w:type="dxa" w:w="4320"/>
+          </w:tcPr>
+          <w:p>
+            <w:r>
+              <w:t>HYPERTENSION 1</w:t>
+            </w:r>
+          </w:p>
+        </w:tc>
+        <w:tc>
+          <w:tcPr>
+            <w:tcW w:type="dxa" w:w="4320"/>
+          </w:tcPr>
+          <w:p>
+            <w:r>
+              <w:t>27,080.0 (12.69)</w:t>
+            </w:r>
+          </w:p>
+        </w:tc>
+      </w:tr>
+      <w:tr>
+        <w:tc>
+          <w:tcPr>
+            <w:tcW w:type="dxa" w:w="4320"/>
+          </w:tcPr>
+          <w:p>
+            <w:r>
+              <w:t>HYPERTENSION 2</w:t>
+            </w:r>
+          </w:p>
+        </w:tc>
+        <w:tc>
+          <w:tcPr>
+            <w:tcW w:type="dxa" w:w="4320"/>
+          </w:tcPr>
+          <w:p>
+            <w:r>
+              <w:t>24,527.0 (11.50)</w:t>
+            </w:r>
+          </w:p>
+        </w:tc>
+      </w:tr>
+      <w:tr>
+        <w:tc>
+          <w:tcPr>
+            <w:tcW w:type="dxa" w:w="4320"/>
+          </w:tcPr>
+          <w:p>
+            <w:r>
+              <w:t>CHRONIC LUNG</w:t>
+            </w:r>
+          </w:p>
+        </w:tc>
+        <w:tc>
+          <w:tcPr>
+            <w:tcW w:type="dxa" w:w="4320"/>
+          </w:tcPr>
+          <w:p>
+            <w:r>
+              <w:t>11,362.0 (5.33)</w:t>
+            </w:r>
+          </w:p>
+        </w:tc>
+      </w:tr>
+      <w:tr>
+        <w:tc>
+          <w:tcPr>
+            <w:tcW w:type="dxa" w:w="4320"/>
+          </w:tcPr>
+          <w:p>
+            <w:r>
+              <w:t>OBESITY</w:t>
+            </w:r>
+          </w:p>
+        </w:tc>
+        <w:tc>
+          <w:tcPr>
+            <w:tcW w:type="dxa" w:w="4320"/>
+          </w:tcPr>
+          <w:p>
+            <w:r>
+              <w:t>14,138.0 (6.63)</w:t>
+            </w:r>
+          </w:p>
+        </w:tc>
+      </w:tr>
+      <w:tr>
+        <w:tc>
+          <w:tcPr>
+            <w:tcW w:type="dxa" w:w="4320"/>
+          </w:tcPr>
+          <w:p>
+            <w:r>
+              <w:t>PERIPHERAL VASCULAR</w:t>
+            </w:r>
+          </w:p>
+        </w:tc>
+        <w:tc>
+          <w:tcPr>
+            <w:tcW w:type="dxa" w:w="4320"/>
+          </w:tcPr>
+          <w:p>
+            <w:r>
+              <w:t>801.0 (0.38)</w:t>
+            </w:r>
+          </w:p>
+        </w:tc>
+      </w:tr>
+      <w:tr>
+        <w:tc>
+          <w:tcPr>
+            <w:tcW w:type="dxa" w:w="4320"/>
+          </w:tcPr>
+          <w:p>
+            <w:r>
+              <w:t>HYPOTHYROIDISM</w:t>
+            </w:r>
+          </w:p>
+        </w:tc>
+        <w:tc>
+          <w:tcPr>
+            <w:tcW w:type="dxa" w:w="4320"/>
+          </w:tcPr>
+          <w:p>
+            <w:r>
+              <w:t>6,812.0 (3.19)</w:t>
             </w:r>
           </w:p>
         </w:tc>

</xml_diff>

<commit_message>
Adjust for all demographics
</commit_message>
<xml_diff>
--- a/results/t1_insured.docx
+++ b/results/t1_insured.docx
@@ -55,7 +55,7 @@
           </w:tcPr>
           <w:p>
             <w:r>
-              <w:t>35.35 +/- 0.04</w:t>
+              <w:t>41.48 +/- 0.03</w:t>
             </w:r>
           </w:p>
         </w:tc>
@@ -77,7 +77,7 @@
           </w:tcPr>
           <w:p>
             <w:r>
-              <w:t>5,620 (2.63)</w:t>
+              <w:t>0 (0.00)</w:t>
             </w:r>
           </w:p>
         </w:tc>
@@ -120,7 +120,7 @@
           </w:tcPr>
           <w:p>
             <w:r>
-              <w:t>10,215 (4.79)</w:t>
+              <w:t>7,753 (4.97)</w:t>
             </w:r>
           </w:p>
         </w:tc>
@@ -142,7 +142,7 @@
           </w:tcPr>
           <w:p>
             <w:r>
-              <w:t>3,517 (1.65)</w:t>
+              <w:t>2,535 (1.62)</w:t>
             </w:r>
           </w:p>
         </w:tc>
@@ -185,7 +185,7 @@
           </w:tcPr>
           <w:p>
             <w:r>
-              <w:t>98,718 (46.28)</w:t>
+              <w:t>75,699 (48.52)</w:t>
             </w:r>
           </w:p>
         </w:tc>
@@ -207,7 +207,7 @@
           </w:tcPr>
           <w:p>
             <w:r>
-              <w:t>113,321 (53.12)</w:t>
+              <w:t>79,660 (51.05)</w:t>
             </w:r>
           </w:p>
         </w:tc>
@@ -229,7 +229,7 @@
           </w:tcPr>
           <w:p>
             <w:r>
-              <w:t>1,284 (0.60)</w:t>
+              <w:t>669 (0.43)</w:t>
             </w:r>
           </w:p>
         </w:tc>
@@ -272,7 +272,7 @@
           </w:tcPr>
           <w:p>
             <w:r>
-              <w:t>7,654 (3.59)</w:t>
+              <w:t>5,835 (3.74)</w:t>
             </w:r>
           </w:p>
         </w:tc>
@@ -294,7 +294,7 @@
           </w:tcPr>
           <w:p>
             <w:r>
-              <w:t>12,165 (5.70)</w:t>
+              <w:t>9,657 (6.19)</w:t>
             </w:r>
           </w:p>
         </w:tc>
@@ -316,7 +316,7 @@
           </w:tcPr>
           <w:p>
             <w:r>
-              <w:t>29,444 (13.80)</w:t>
+              <w:t>19,648 (12.59)</w:t>
             </w:r>
           </w:p>
         </w:tc>
@@ -338,7 +338,7 @@
           </w:tcPr>
           <w:p>
             <w:r>
-              <w:t>944 (0.44)</w:t>
+              <w:t>673 (0.43)</w:t>
             </w:r>
           </w:p>
         </w:tc>
@@ -360,7 +360,7 @@
           </w:tcPr>
           <w:p>
             <w:r>
-              <w:t>7,800 (3.66)</w:t>
+              <w:t>5,490 (3.52)</w:t>
             </w:r>
           </w:p>
         </w:tc>
@@ -382,7 +382,7 @@
           </w:tcPr>
           <w:p>
             <w:r>
-              <w:t>15,621 (7.32)</w:t>
+              <w:t>10,122 (6.49)</w:t>
             </w:r>
           </w:p>
         </w:tc>
@@ -404,7 +404,7 @@
           </w:tcPr>
           <w:p>
             <w:r>
-              <w:t>139,695 (65.49)</w:t>
+              <w:t>104,603 (67.04)</w:t>
             </w:r>
           </w:p>
         </w:tc>
@@ -447,7 +447,7 @@
           </w:tcPr>
           <w:p>
             <w:r>
-              <w:t>213,323 (100.00)</w:t>
+              <w:t>156,028 (100.00)</w:t>
             </w:r>
           </w:p>
         </w:tc>
@@ -490,7 +490,7 @@
           </w:tcPr>
           <w:p>
             <w:r>
-              <w:t>19,765 (9.27)</w:t>
+              <w:t>14,952 (9.58)</w:t>
             </w:r>
           </w:p>
         </w:tc>
@@ -512,7 +512,7 @@
           </w:tcPr>
           <w:p>
             <w:r>
-              <w:t>77,090 (36.14)</w:t>
+              <w:t>60,921 (39.04)</w:t>
             </w:r>
           </w:p>
         </w:tc>
@@ -534,7 +534,7 @@
           </w:tcPr>
           <w:p>
             <w:r>
-              <w:t>116,468 (54.60)</w:t>
+              <w:t>80,155 (51.37)</w:t>
             </w:r>
           </w:p>
         </w:tc>
@@ -577,7 +577,7 @@
           </w:tcPr>
           <w:p>
             <w:r>
-              <w:t>41,076 (19.26)</w:t>
+              <w:t>30,286 (19.41)</w:t>
             </w:r>
           </w:p>
         </w:tc>
@@ -599,7 +599,7 @@
           </w:tcPr>
           <w:p>
             <w:r>
-              <w:t>45,665 (21.41)</w:t>
+              <w:t>33,951 (21.76)</w:t>
             </w:r>
           </w:p>
         </w:tc>
@@ -621,7 +621,7 @@
           </w:tcPr>
           <w:p>
             <w:r>
-              <w:t>70,242 (32.93)</w:t>
+              <w:t>52,482 (33.64)</w:t>
             </w:r>
           </w:p>
         </w:tc>
@@ -643,7 +643,7 @@
           </w:tcPr>
           <w:p>
             <w:r>
-              <w:t>56,340 (26.41)</w:t>
+              <w:t>39,309 (25.19)</w:t>
             </w:r>
           </w:p>
         </w:tc>
@@ -686,7 +686,7 @@
           </w:tcPr>
           <w:p>
             <w:r>
-              <w:t>39,034 (18.30)</w:t>
+              <w:t>29,204 (18.72)</w:t>
             </w:r>
           </w:p>
         </w:tc>
@@ -708,7 +708,7 @@
           </w:tcPr>
           <w:p>
             <w:r>
-              <w:t>47,023 (22.04)</w:t>
+              <w:t>34,807 (22.31)</w:t>
             </w:r>
           </w:p>
         </w:tc>
@@ -730,7 +730,7 @@
           </w:tcPr>
           <w:p>
             <w:r>
-              <w:t>58,523 (27.43)</w:t>
+              <w:t>42,947 (27.53)</w:t>
             </w:r>
           </w:p>
         </w:tc>
@@ -752,7 +752,7 @@
           </w:tcPr>
           <w:p>
             <w:r>
-              <w:t>68,743 (32.22)</w:t>
+              <w:t>49,070 (31.45)</w:t>
             </w:r>
           </w:p>
         </w:tc>
@@ -774,7 +774,7 @@
           </w:tcPr>
           <w:p>
             <w:r>
-              <w:t>811 (0.38)</w:t>
+              <w:t>600 (0.38)</w:t>
             </w:r>
           </w:p>
         </w:tc>
@@ -796,7 +796,7 @@
           </w:tcPr>
           <w:p>
             <w:r>
-              <w:t>32,153 (15.07)</w:t>
+              <w:t>21,014 (13.47)</w:t>
             </w:r>
           </w:p>
         </w:tc>
@@ -818,7 +818,7 @@
           </w:tcPr>
           <w:p>
             <w:r>
-              <w:t>108 (0.05)</w:t>
+              <w:t>64 (0.04)</w:t>
             </w:r>
           </w:p>
         </w:tc>
@@ -840,7 +840,7 @@
           </w:tcPr>
           <w:p>
             <w:r>
-              <w:t>48,239 (22.61)</w:t>
+              <w:t>37,105 (23.78)</w:t>
             </w:r>
           </w:p>
         </w:tc>
@@ -862,7 +862,7 @@
           </w:tcPr>
           <w:p>
             <w:r>
-              <w:t>131.0 (0.06)</w:t>
+              <w:t>130 (0.08)</w:t>
             </w:r>
           </w:p>
         </w:tc>
@@ -884,7 +884,7 @@
           </w:tcPr>
           <w:p>
             <w:r>
-              <w:t>1,328.0 (0.62)</w:t>
+              <w:t>1,252 (0.80)</w:t>
             </w:r>
           </w:p>
         </w:tc>
@@ -906,7 +906,7 @@
           </w:tcPr>
           <w:p>
             <w:r>
-              <w:t>1,264.0 (0.59)</w:t>
+              <w:t>1,130 (0.72)</w:t>
             </w:r>
           </w:p>
         </w:tc>
@@ -928,7 +928,7 @@
           </w:tcPr>
           <w:p>
             <w:r>
-              <w:t>254.0 (0.12)</w:t>
+              <w:t>208 (0.13)</w:t>
             </w:r>
           </w:p>
         </w:tc>
@@ -950,7 +950,7 @@
           </w:tcPr>
           <w:p>
             <w:r>
-              <w:t>446.0 (0.21)</w:t>
+              <w:t>392 (0.25)</w:t>
             </w:r>
           </w:p>
         </w:tc>
@@ -972,7 +972,7 @@
           </w:tcPr>
           <w:p>
             <w:r>
-              <w:t>642.0 (0.30)</w:t>
+              <w:t>544 (0.35)</w:t>
             </w:r>
           </w:p>
         </w:tc>
@@ -994,7 +994,7 @@
           </w:tcPr>
           <w:p>
             <w:r>
-              <w:t>6,983.0 (3.27)</w:t>
+              <w:t>6,456 (4.14)</w:t>
             </w:r>
           </w:p>
         </w:tc>
@@ -1016,7 +1016,7 @@
           </w:tcPr>
           <w:p>
             <w:r>
-              <w:t>8,160.0 (3.83)</w:t>
+              <w:t>7,114 (4.56)</w:t>
             </w:r>
           </w:p>
         </w:tc>
@@ -1038,7 +1038,7 @@
           </w:tcPr>
           <w:p>
             <w:r>
-              <w:t>1,167.0 (0.55)</w:t>
+              <w:t>1,005 (0.64)</w:t>
             </w:r>
           </w:p>
         </w:tc>
@@ -1060,7 +1060,7 @@
           </w:tcPr>
           <w:p>
             <w:r>
-              <w:t>27,080.0 (12.69)</w:t>
+              <w:t>24,115 (15.46)</w:t>
             </w:r>
           </w:p>
         </w:tc>
@@ -1082,7 +1082,7 @@
           </w:tcPr>
           <w:p>
             <w:r>
-              <w:t>24,527.0 (11.50)</w:t>
+              <w:t>21,827 (13.99)</w:t>
             </w:r>
           </w:p>
         </w:tc>
@@ -1104,7 +1104,7 @@
           </w:tcPr>
           <w:p>
             <w:r>
-              <w:t>11,362.0 (5.33)</w:t>
+              <w:t>7,809 (5.00)</w:t>
             </w:r>
           </w:p>
         </w:tc>
@@ -1126,7 +1126,7 @@
           </w:tcPr>
           <w:p>
             <w:r>
-              <w:t>14,138.0 (6.63)</w:t>
+              <w:t>12,704 (8.14)</w:t>
             </w:r>
           </w:p>
         </w:tc>
@@ -1148,7 +1148,7 @@
           </w:tcPr>
           <w:p>
             <w:r>
-              <w:t>801.0 (0.38)</w:t>
+              <w:t>572 (0.37)</w:t>
             </w:r>
           </w:p>
         </w:tc>
@@ -1170,7 +1170,7 @@
           </w:tcPr>
           <w:p>
             <w:r>
-              <w:t>6,812.0 (3.19)</w:t>
+              <w:t>6,171 (3.96)</w:t>
             </w:r>
           </w:p>
         </w:tc>

</xml_diff>